<commit_message>
Update 2A - 1
Changed (1) from intentional to bug
</commit_message>
<xml_diff>
--- a/pii/partA/CS 447 Project - Part 2A.docx
+++ b/pii/partA/CS 447 Project - Part 2A.docx
@@ -101,7 +101,7 @@
         <w:t xml:space="preserve"> </w:t>
       </w:r>
       <w:r>
-        <w:t>Intentional</w:t>
+        <w:t>Bug</w:t>
       </w:r>
       <w:r>
         <w:br/>
@@ -113,13 +113,67 @@
         <w:t xml:space="preserve">Reasoning: </w:t>
       </w:r>
       <w:r>
-        <w:t>Because there is no “Break” in case 3, the program will fall through and execute case 4. This will not result in an error because of the condition checks internal to each case, but this is generally</w:t>
-      </w:r>
-      <w:r>
-        <w:t xml:space="preserve"> considered</w:t>
-      </w:r>
-      <w:r>
-        <w:t xml:space="preserve"> bad practice and adding a “Break” at the end of case 3 would remove this warning in the future.</w:t>
+        <w:t xml:space="preserve">Because there is no </w:t>
+      </w:r>
+      <w:r>
+        <w:t>break statement</w:t>
+      </w:r>
+      <w:r>
+        <w:t xml:space="preserve"> in case 3, the p</w:t>
+      </w:r>
+      <w:bookmarkStart w:id="0" w:name="_GoBack"/>
+      <w:bookmarkEnd w:id="0"/>
+      <w:r>
+        <w:t xml:space="preserve">rogram will fall through and execute case 4. </w:t>
+      </w:r>
+      <w:r>
+        <w:t>There are cases where this could throw an exception as the switch occurs based on string length and there are conditional</w:t>
+      </w:r>
+      <w:r>
+        <w:t xml:space="preserve"> checks </w:t>
+      </w:r>
+      <w:r>
+        <w:t xml:space="preserve">in case 4 that look for </w:t>
+      </w:r>
+      <w:proofErr w:type="spellStart"/>
+      <w:proofErr w:type="gramStart"/>
+      <w:r>
+        <w:t>charAt</w:t>
+      </w:r>
+      <w:proofErr w:type="spellEnd"/>
+      <w:r>
+        <w:t>(</w:t>
+      </w:r>
+      <w:proofErr w:type="gramEnd"/>
+      <w:r>
+        <w:t>4). This is not possible in a string of length 3 that falls through and thus erroneous. The developer should be sure</w:t>
+      </w:r>
+      <w:r>
+        <w:t xml:space="preserve"> to </w:t>
+      </w:r>
+      <w:r>
+        <w:t>include a break statement</w:t>
+      </w:r>
+      <w:r>
+        <w:t xml:space="preserve"> at the end of </w:t>
+      </w:r>
+      <w:r>
+        <w:t xml:space="preserve">each </w:t>
+      </w:r>
+      <w:r>
+        <w:t xml:space="preserve">case </w:t>
+      </w:r>
+      <w:r>
+        <w:t xml:space="preserve">of </w:t>
+      </w:r>
+      <w:r>
+        <w:t xml:space="preserve">the </w:t>
+      </w:r>
+      <w:r>
+        <w:t>switch</w:t>
+      </w:r>
+      <w:r>
+        <w:t>.</w:t>
       </w:r>
       <w:r>
         <w:br/>
@@ -651,25 +705,7 @@
       </w:r>
       <w:proofErr w:type="gramEnd"/>
       <w:r>
-        <w:t xml:space="preserve">) method </w:t>
-      </w:r>
-      <w:r>
-        <w:t xml:space="preserve">(and </w:t>
-      </w:r>
-      <w:r>
-        <w:t>the ‘</w:t>
-      </w:r>
-      <w:r>
-        <w:t>!</w:t>
-      </w:r>
-      <w:r>
-        <w:t>’ logical operator</w:t>
-      </w:r>
-      <w:r>
-        <w:t xml:space="preserve"> where necessary)</w:t>
-      </w:r>
-      <w:r>
-        <w:t xml:space="preserve"> to ensure good coding practices are in use.</w:t>
+        <w:t>) method (and the ‘!’ logical operator where necessary) to ensure good coding practices are in use.</w:t>
       </w:r>
       <w:r>
         <w:rPr>
@@ -1222,13 +1258,7 @@
         <w:t xml:space="preserve"> the reasoning that results, is</w:t>
       </w:r>
       <w:r>
-        <w:t xml:space="preserve"> identical to that which was pr</w:t>
-      </w:r>
-      <w:r>
-        <w:t>eviously identified in bullet 13 (CID 10077</w:t>
-      </w:r>
-      <w:r>
-        <w:t>).</w:t>
+        <w:t xml:space="preserve"> identical to that which was previously identified in bullet 13 (CID 10077).</w:t>
       </w:r>
       <w:r>
         <w:rPr>
@@ -1252,10 +1282,7 @@
         <w:t>CID:</w:t>
       </w:r>
       <w:r>
-        <w:t xml:space="preserve"> 1008</w:t>
-      </w:r>
-      <w:r>
-        <w:t>0</w:t>
+        <w:t xml:space="preserve"> 10080</w:t>
       </w:r>
       <w:r>
         <w:rPr>
@@ -1605,8 +1632,6 @@
       <w:r>
         <w:t>This warning complains that the key field is unread, however the preceding comments note that key is to be used for storing each Entry in a table. While unused fields are bad practice, there does appear to be some motivation for leaving this as is.</w:t>
       </w:r>
-      <w:bookmarkStart w:id="0" w:name="_GoBack"/>
-      <w:bookmarkEnd w:id="0"/>
     </w:p>
     <w:sectPr>
       <w:pgSz w:w="12240" w:h="15840"/>
@@ -2167,6 +2192,46 @@
       <w:u w:val="single"/>
     </w:rPr>
   </w:style>
+  <w:style w:type="paragraph" w:styleId="Revision">
+    <w:name w:val="Revision"/>
+    <w:hidden/>
+    <w:uiPriority w:val="99"/>
+    <w:semiHidden/>
+    <w:rsid w:val="00726A8E"/>
+    <w:pPr>
+      <w:spacing w:after="0" w:line="240" w:lineRule="auto"/>
+    </w:pPr>
+  </w:style>
+  <w:style w:type="paragraph" w:styleId="BalloonText">
+    <w:name w:val="Balloon Text"/>
+    <w:basedOn w:val="Normal"/>
+    <w:link w:val="BalloonTextChar"/>
+    <w:uiPriority w:val="99"/>
+    <w:semiHidden/>
+    <w:unhideWhenUsed/>
+    <w:rsid w:val="00726A8E"/>
+    <w:pPr>
+      <w:spacing w:after="0" w:line="240" w:lineRule="auto"/>
+    </w:pPr>
+    <w:rPr>
+      <w:rFonts w:ascii="Segoe UI" w:hAnsi="Segoe UI" w:cs="Segoe UI"/>
+      <w:sz w:val="18"/>
+      <w:szCs w:val="18"/>
+    </w:rPr>
+  </w:style>
+  <w:style w:type="character" w:customStyle="1" w:styleId="BalloonTextChar">
+    <w:name w:val="Balloon Text Char"/>
+    <w:basedOn w:val="DefaultParagraphFont"/>
+    <w:link w:val="BalloonText"/>
+    <w:uiPriority w:val="99"/>
+    <w:semiHidden/>
+    <w:rsid w:val="00726A8E"/>
+    <w:rPr>
+      <w:rFonts w:ascii="Segoe UI" w:hAnsi="Segoe UI" w:cs="Segoe UI"/>
+      <w:sz w:val="18"/>
+      <w:szCs w:val="18"/>
+    </w:rPr>
+  </w:style>
 </w:styles>
 </file>
 

</xml_diff>